<commit_message>
Brief for Monday w Gantt
</commit_message>
<xml_diff>
--- a/Documents/brief 0.4.1 (Gantt).docx
+++ b/Documents/brief 0.4.1 (Gantt).docx
@@ -705,7 +705,19 @@
               <w:rPr>
                 <w:color w:val="000000" w:themeColor="text1"/>
               </w:rPr>
-              <w:t xml:space="preserve">it’s used </w:t>
+              <w:t>it</w:t>
+            </w:r>
+            <w:r>
+              <w:rPr>
+                <w:color w:val="000000" w:themeColor="text1"/>
+              </w:rPr>
+              <w:t xml:space="preserve"> i</w:t>
+            </w:r>
+            <w:r>
+              <w:rPr>
+                <w:color w:val="000000" w:themeColor="text1"/>
+              </w:rPr>
+              <w:t xml:space="preserve">s used </w:t>
             </w:r>
             <w:r>
               <w:rPr>
@@ -1073,7 +1085,21 @@
               <w:rPr>
                 <w:color w:val="000000" w:themeColor="text1"/>
               </w:rPr>
-              <w:t>Possible groupchat message function is being discussed.</w:t>
+              <w:t xml:space="preserve">Possible </w:t>
+            </w:r>
+            <w:proofErr w:type="spellStart"/>
+            <w:r>
+              <w:rPr>
+                <w:color w:val="000000" w:themeColor="text1"/>
+              </w:rPr>
+              <w:t>groupchat</w:t>
+            </w:r>
+            <w:proofErr w:type="spellEnd"/>
+            <w:r>
+              <w:rPr>
+                <w:color w:val="000000" w:themeColor="text1"/>
+              </w:rPr>
+              <w:t xml:space="preserve"> message function is being discussed.</w:t>
             </w:r>
           </w:p>
         </w:tc>
@@ -1160,7 +1186,21 @@
         <w:rPr>
           <w:color w:val="000000" w:themeColor="text1"/>
         </w:rPr>
-        <w:t xml:space="preserve"> fundraising platforms (i.e. Kickstarter, Patreon) is access to private community events with content creators – portfolio reviews for artists, exclusive access to IM forums with content creators. Spotify Groups would allow for a lightweight way to organize private once-off events – for example, a musician could create a private room for people who donate €20 or more, send the link to those people, join the chat and interact with their community. </w:t>
+        <w:t xml:space="preserve"> fundraising platforms (i.e. Kickstarter, </w:t>
+      </w:r>
+      <w:proofErr w:type="spellStart"/>
+      <w:r>
+        <w:rPr>
+          <w:color w:val="000000" w:themeColor="text1"/>
+        </w:rPr>
+        <w:t>Patreon</w:t>
+      </w:r>
+      <w:proofErr w:type="spellEnd"/>
+      <w:r>
+        <w:rPr>
+          <w:color w:val="000000" w:themeColor="text1"/>
+        </w:rPr>
+        <w:t xml:space="preserve">) is access to private community events with content creators – portfolio reviews for artists, exclusive access to IM forums with content creators. Spotify Groups would allow for a lightweight way to organize private once-off events – for example, a musician could create a private room for people who donate €20 or more, send the link to those people, join the chat and interact with their community. </w:t>
       </w:r>
     </w:p>
     <w:p>
@@ -1186,7 +1226,21 @@
         <w:rPr>
           <w:color w:val="000000" w:themeColor="text1"/>
         </w:rPr>
-        <w:t>There are a couple of key differences: Firstly, rooms are non-permanent, rather than the permanent nature of Discord servers; its transient nature could be useful for listening parties and once-off social occasions that don’t require a permanent groupchat. Secondly, Discord’s Rhythm bot is a rough scraper that can come up with the wrong version of a song if they share the same title. Spotify’s search function is more specific.</w:t>
+        <w:t xml:space="preserve">There are a couple of key differences: Firstly, rooms are non-permanent, rather than the permanent nature of Discord servers; its transient nature could be useful for listening parties and once-off social occasions that don’t require a permanent </w:t>
+      </w:r>
+      <w:proofErr w:type="spellStart"/>
+      <w:r>
+        <w:rPr>
+          <w:color w:val="000000" w:themeColor="text1"/>
+        </w:rPr>
+        <w:t>groupchat</w:t>
+      </w:r>
+      <w:proofErr w:type="spellEnd"/>
+      <w:r>
+        <w:rPr>
+          <w:color w:val="000000" w:themeColor="text1"/>
+        </w:rPr>
+        <w:t>. Secondly, Discord’s Rhythm bot is a rough scraper that can come up with the wrong version of a song if they share the same title. Spotify’s search function is more specific.</w:t>
       </w:r>
     </w:p>
     <w:p>
@@ -1217,7 +1271,21 @@
         <w:rPr>
           <w:color w:val="000000" w:themeColor="text1"/>
         </w:rPr>
-        <w:t>It is also worth noting that Spotify preceding us does not mean it will be more successful; music label giants Universal Music Group and Sony Music released an online music store named PressPlay two years before iTunes, but it ended up forgotten.</w:t>
+        <w:t xml:space="preserve">It is also worth noting that Spotify preceding us does not mean it will be more successful; music label giants Universal Music Group and Sony Music released an online music store named </w:t>
+      </w:r>
+      <w:proofErr w:type="spellStart"/>
+      <w:r>
+        <w:rPr>
+          <w:color w:val="000000" w:themeColor="text1"/>
+        </w:rPr>
+        <w:t>PressPlay</w:t>
+      </w:r>
+      <w:proofErr w:type="spellEnd"/>
+      <w:r>
+        <w:rPr>
+          <w:color w:val="000000" w:themeColor="text1"/>
+        </w:rPr>
+        <w:t xml:space="preserve"> two years before iTunes, but it ended up forgotten.</w:t>
       </w:r>
     </w:p>
     <w:p>
@@ -1623,11 +1691,19 @@
                 <w:color w:val="000000" w:themeColor="text1"/>
               </w:rPr>
             </w:pPr>
-            <w:r>
-              <w:rPr>
-                <w:color w:val="000000" w:themeColor="text1"/>
-              </w:rPr>
-              <w:t>Theorised possible additions to scope include the aforementioned messages option, emoji reacts and simple games, but are dependent on time.</w:t>
+            <w:proofErr w:type="spellStart"/>
+            <w:r>
+              <w:rPr>
+                <w:color w:val="000000" w:themeColor="text1"/>
+              </w:rPr>
+              <w:t>Theorised</w:t>
+            </w:r>
+            <w:proofErr w:type="spellEnd"/>
+            <w:r>
+              <w:rPr>
+                <w:color w:val="000000" w:themeColor="text1"/>
+              </w:rPr>
+              <w:t xml:space="preserve"> possible additions to scope include the aforementioned messages option, emoji reacts and simple games, but are dependent on time.</w:t>
             </w:r>
           </w:p>
         </w:tc>
@@ -2001,14 +2077,30 @@
           <w:color w:val="000000" w:themeColor="text1"/>
         </w:rPr>
         <w:lastRenderedPageBreak/>
-        <w:t>Project Objectives – MoSCoW</w:t>
-      </w:r>
-      <w:r>
-        <w:rPr>
-          <w:color w:val="000000" w:themeColor="text1"/>
-        </w:rPr>
-        <w:t xml:space="preserve"> Prioritisation</w:t>
-      </w:r>
+        <w:t xml:space="preserve">Project Objectives – </w:t>
+      </w:r>
+      <w:proofErr w:type="spellStart"/>
+      <w:r>
+        <w:rPr>
+          <w:color w:val="000000" w:themeColor="text1"/>
+        </w:rPr>
+        <w:t>MoSCoW</w:t>
+      </w:r>
+      <w:proofErr w:type="spellEnd"/>
+      <w:r>
+        <w:rPr>
+          <w:color w:val="000000" w:themeColor="text1"/>
+        </w:rPr>
+        <w:t xml:space="preserve"> </w:t>
+      </w:r>
+      <w:proofErr w:type="spellStart"/>
+      <w:r>
+        <w:rPr>
+          <w:color w:val="000000" w:themeColor="text1"/>
+        </w:rPr>
+        <w:t>Prioritisation</w:t>
+      </w:r>
+      <w:proofErr w:type="spellEnd"/>
     </w:p>
     <w:tbl>
       <w:tblPr>
@@ -2747,8 +2839,16 @@
               <w:rPr>
                 <w:color w:val="000000" w:themeColor="text1"/>
               </w:rPr>
-              <w:t>n Racki</w:t>
-            </w:r>
+              <w:t xml:space="preserve">n </w:t>
+            </w:r>
+            <w:proofErr w:type="spellStart"/>
+            <w:r>
+              <w:rPr>
+                <w:color w:val="000000" w:themeColor="text1"/>
+              </w:rPr>
+              <w:t>Racki</w:t>
+            </w:r>
+            <w:proofErr w:type="spellEnd"/>
           </w:p>
         </w:tc>
       </w:tr>
@@ -2872,11 +2972,19 @@
                 <w:color w:val="000000" w:themeColor="text1"/>
               </w:rPr>
             </w:pPr>
-            <w:r>
-              <w:rPr>
-                <w:color w:val="000000" w:themeColor="text1"/>
-              </w:rPr>
-              <w:t>Naina Nair</w:t>
+            <w:proofErr w:type="spellStart"/>
+            <w:r>
+              <w:rPr>
+                <w:color w:val="000000" w:themeColor="text1"/>
+              </w:rPr>
+              <w:t>Naina</w:t>
+            </w:r>
+            <w:proofErr w:type="spellEnd"/>
+            <w:r>
+              <w:rPr>
+                <w:color w:val="000000" w:themeColor="text1"/>
+              </w:rPr>
+              <w:t xml:space="preserve"> Nair</w:t>
             </w:r>
           </w:p>
         </w:tc>
@@ -2998,7 +3106,21 @@
               <w:rPr>
                 <w:color w:val="FF0000"/>
               </w:rPr>
-              <w:t xml:space="preserve">Bernard Grabarczyk </w:t>
+              <w:t xml:space="preserve">Bernard </w:t>
+            </w:r>
+            <w:proofErr w:type="spellStart"/>
+            <w:r>
+              <w:rPr>
+                <w:color w:val="FF0000"/>
+              </w:rPr>
+              <w:t>Grabarczyk</w:t>
+            </w:r>
+            <w:proofErr w:type="spellEnd"/>
+            <w:r>
+              <w:rPr>
+                <w:color w:val="FF0000"/>
+              </w:rPr>
+              <w:t xml:space="preserve"> </w:t>
             </w:r>
           </w:p>
         </w:tc>
@@ -3438,6 +3560,7 @@
         <w:rPr>
           <w:color w:val="000000" w:themeColor="text1"/>
         </w:rPr>
+        <w:lastRenderedPageBreak/>
         <w:t xml:space="preserve">Current backend for collection of rooms: </w:t>
       </w:r>
       <w:r>
@@ -3674,11 +3797,19 @@
           <w:color w:val="000000" w:themeColor="text1"/>
         </w:rPr>
       </w:pPr>
-      <w:r>
-        <w:rPr>
-          <w:color w:val="000000" w:themeColor="text1"/>
-        </w:rPr>
-        <w:t>Naina:</w:t>
+      <w:proofErr w:type="spellStart"/>
+      <w:r>
+        <w:rPr>
+          <w:color w:val="000000" w:themeColor="text1"/>
+        </w:rPr>
+        <w:t>Naina</w:t>
+      </w:r>
+      <w:proofErr w:type="spellEnd"/>
+      <w:r>
+        <w:rPr>
+          <w:color w:val="000000" w:themeColor="text1"/>
+        </w:rPr>
+        <w:t>:</w:t>
       </w:r>
     </w:p>
     <w:p>
@@ -3810,7 +3941,21 @@
         <w:rPr>
           <w:color w:val="000000" w:themeColor="text1"/>
         </w:rPr>
-        <w:t>Solution: Kept track of challenges and solutions throughout the week to better describe them in brief. Analysed Spotify Group Sessions to compare to our own, put together use/sequence diagrams and implemented layout/word choice feedback from peer review.</w:t>
+        <w:t xml:space="preserve">Solution: Kept track of challenges and solutions throughout the week to better describe them in brief. </w:t>
+      </w:r>
+      <w:proofErr w:type="spellStart"/>
+      <w:r>
+        <w:rPr>
+          <w:color w:val="000000" w:themeColor="text1"/>
+        </w:rPr>
+        <w:t>Analysed</w:t>
+      </w:r>
+      <w:proofErr w:type="spellEnd"/>
+      <w:r>
+        <w:rPr>
+          <w:color w:val="000000" w:themeColor="text1"/>
+        </w:rPr>
+        <w:t xml:space="preserve"> Spotify Group Sessions to compare to our own, put together use/sequence diagrams and implemented layout/word choice feedback from peer review.</w:t>
       </w:r>
     </w:p>
     <w:p>
@@ -3876,7 +4021,21 @@
         <w:rPr>
           <w:color w:val="000000" w:themeColor="text1"/>
         </w:rPr>
-        <w:t xml:space="preserve"> weeks allowed me to gain better knowledge of the language, along with analysing the current code. Now bug fixing Django.</w:t>
+        <w:t xml:space="preserve"> weeks allowed me to gain better knowledge of the language, along with </w:t>
+      </w:r>
+      <w:proofErr w:type="spellStart"/>
+      <w:r>
+        <w:rPr>
+          <w:color w:val="000000" w:themeColor="text1"/>
+        </w:rPr>
+        <w:t>analysing</w:t>
+      </w:r>
+      <w:proofErr w:type="spellEnd"/>
+      <w:r>
+        <w:rPr>
+          <w:color w:val="000000" w:themeColor="text1"/>
+        </w:rPr>
+        <w:t xml:space="preserve"> the current code. Now bug fixing Django.</w:t>
       </w:r>
     </w:p>
     <w:p>
@@ -3924,6 +4083,7 @@
         <w:rPr>
           <w:color w:val="000000" w:themeColor="text1"/>
         </w:rPr>
+        <w:lastRenderedPageBreak/>
         <w:t xml:space="preserve">Solution: Added code to the urls.py to allow access to the create room function. Edited the post request </w:t>
       </w:r>
       <w:r>
@@ -3942,7 +4102,21 @@
         <w:rPr>
           <w:color w:val="000000" w:themeColor="text1"/>
         </w:rPr>
-        <w:t>, allow POST requests and fixed the JSON--&gt;Django serialiser.</w:t>
+        <w:t xml:space="preserve">, allow POST requests and fixed the JSON--&gt;Django </w:t>
+      </w:r>
+      <w:proofErr w:type="spellStart"/>
+      <w:r>
+        <w:rPr>
+          <w:color w:val="000000" w:themeColor="text1"/>
+        </w:rPr>
+        <w:t>serialiser</w:t>
+      </w:r>
+      <w:proofErr w:type="spellEnd"/>
+      <w:r>
+        <w:rPr>
+          <w:color w:val="000000" w:themeColor="text1"/>
+        </w:rPr>
+        <w:t>.</w:t>
       </w:r>
     </w:p>
     <w:p>
@@ -4215,6 +4389,7 @@
         <w:rPr>
           <w:color w:val="70AD47" w:themeColor="accent6"/>
         </w:rPr>
+        <w:lastRenderedPageBreak/>
         <w:t xml:space="preserve">Updated Spotify pages (No current display): </w:t>
       </w:r>
     </w:p>
@@ -4229,7 +4404,6 @@
           <w:noProof/>
           <w:color w:val="70AD47" w:themeColor="accent6"/>
         </w:rPr>
-        <w:lastRenderedPageBreak/>
         <w:drawing>
           <wp:inline distT="0" distB="0" distL="0" distR="0" wp14:anchorId="145EA84E" wp14:editId="0E6B7987">
             <wp:extent cx="1971675" cy="1171575"/>
@@ -4388,7 +4562,21 @@
         <w:rPr>
           <w:color w:val="70AD47" w:themeColor="accent6"/>
         </w:rPr>
-        <w:t>document with response to feedback given: Fill out the MoSCoW form more, add an architecture diagram combining all team’s individual architecture diagram, update with screens, challenges and solutions, add Gantt chart.</w:t>
+        <w:t xml:space="preserve">document with response to feedback given: Fill out the </w:t>
+      </w:r>
+      <w:proofErr w:type="spellStart"/>
+      <w:r>
+        <w:rPr>
+          <w:color w:val="70AD47" w:themeColor="accent6"/>
+        </w:rPr>
+        <w:t>MoSCoW</w:t>
+      </w:r>
+      <w:proofErr w:type="spellEnd"/>
+      <w:r>
+        <w:rPr>
+          <w:color w:val="70AD47" w:themeColor="accent6"/>
+        </w:rPr>
+        <w:t xml:space="preserve"> form more, add an architecture diagram combining all team’s individual architecture diagram, update with screens, challenges and solutions, add Gantt chart.</w:t>
       </w:r>
     </w:p>
     <w:p>
@@ -4544,6 +4732,7 @@
         <w:rPr>
           <w:color w:val="70AD47" w:themeColor="accent6"/>
         </w:rPr>
+        <w:lastRenderedPageBreak/>
         <w:t>Solution</w:t>
       </w:r>
       <w:r>
@@ -4570,13 +4759,14 @@
           <w:color w:val="70AD47" w:themeColor="accent6"/>
         </w:rPr>
       </w:pPr>
+      <w:proofErr w:type="spellStart"/>
       <w:r>
         <w:rPr>
           <w:color w:val="70AD47" w:themeColor="accent6"/>
         </w:rPr>
-        <w:lastRenderedPageBreak/>
         <w:t>Naina</w:t>
       </w:r>
+      <w:proofErr w:type="spellEnd"/>
     </w:p>
     <w:p>
       <w:pPr>
@@ -4894,7 +5084,25 @@
           <w:sz w:val="20"/>
           <w:szCs w:val="20"/>
         </w:rPr>
-        <w:t>This document is based on AXELOS PRINCE2® material. Reproduced under licence from AXELOS. All rights reserved.</w:t>
+        <w:t xml:space="preserve">This document is based on AXELOS PRINCE2® material. Reproduced under </w:t>
+      </w:r>
+      <w:proofErr w:type="spellStart"/>
+      <w:r>
+        <w:rPr>
+          <w:color w:val="000000" w:themeColor="text1"/>
+          <w:sz w:val="20"/>
+          <w:szCs w:val="20"/>
+        </w:rPr>
+        <w:t>licence</w:t>
+      </w:r>
+      <w:proofErr w:type="spellEnd"/>
+      <w:r>
+        <w:rPr>
+          <w:color w:val="000000" w:themeColor="text1"/>
+          <w:sz w:val="20"/>
+          <w:szCs w:val="20"/>
+        </w:rPr>
+        <w:t xml:space="preserve"> from AXELOS. All rights reserved.</w:t>
       </w:r>
     </w:p>
     <w:sectPr>

</xml_diff>